<commit_message>
rajout questions etude complexite et preuve algo
</commit_message>
<xml_diff>
--- a/Projet_parcours_sequentiel/Raihei/Calcul_moyenne_doc_élèves_correction.docx
+++ b/Projet_parcours_sequentiel/Raihei/Calcul_moyenne_doc_élèves_correction.docx
@@ -1659,8 +1659,74 @@
       <w:pPr>
         <w:rPr>
           <w:rFonts w:ascii="Times New Roman" w:hAnsi="Times New Roman" w:cs="Times New Roman"/>
-        </w:rPr>
-      </w:pPr>
+          <w:b/>
+          <w:bCs/>
+          <w:u w:val="single"/>
+        </w:rPr>
+      </w:pPr>
+      <w:r>
+        <w:rPr>
+          <w:rFonts w:ascii="Times New Roman" w:hAnsi="Times New Roman" w:cs="Times New Roman"/>
+          <w:b/>
+          <w:bCs/>
+          <w:u w:val="single"/>
+        </w:rPr>
+        <w:t>Expertise de l’algorithme :</w:t>
+      </w:r>
+    </w:p>
+    <w:p>
+      <w:pPr>
+        <w:pStyle w:val="Paragraphedeliste"/>
+        <w:numPr>
+          <w:ilvl w:val="0"/>
+          <w:numId w:val="3"/>
+        </w:numPr>
+        <w:rPr>
+          <w:rFonts w:ascii="Times New Roman" w:hAnsi="Times New Roman" w:cs="Times New Roman"/>
+        </w:rPr>
+      </w:pPr>
+      <w:r>
+        <w:rPr>
+          <w:rFonts w:ascii="Times New Roman" w:hAnsi="Times New Roman" w:cs="Times New Roman"/>
+        </w:rPr>
+        <w:t>Evaluer la complexité de l’algorithme écrit précédemment.</w:t>
+      </w:r>
+    </w:p>
+    <w:p>
+      <w:pPr>
+        <w:pStyle w:val="Paragraphedeliste"/>
+        <w:numPr>
+          <w:ilvl w:val="0"/>
+          <w:numId w:val="3"/>
+        </w:numPr>
+        <w:rPr>
+          <w:rFonts w:ascii="Times New Roman" w:hAnsi="Times New Roman" w:cs="Times New Roman"/>
+        </w:rPr>
+      </w:pPr>
+      <w:r>
+        <w:rPr>
+          <w:rFonts w:ascii="Times New Roman" w:hAnsi="Times New Roman" w:cs="Times New Roman"/>
+        </w:rPr>
+        <w:t>Démontrer la terminaison de cet algorithme.</w:t>
+      </w:r>
+    </w:p>
+    <w:p>
+      <w:pPr>
+        <w:pStyle w:val="Paragraphedeliste"/>
+        <w:numPr>
+          <w:ilvl w:val="0"/>
+          <w:numId w:val="3"/>
+        </w:numPr>
+        <w:rPr>
+          <w:rFonts w:ascii="Times New Roman" w:hAnsi="Times New Roman" w:cs="Times New Roman"/>
+        </w:rPr>
+      </w:pPr>
+      <w:r>
+        <w:rPr>
+          <w:rFonts w:ascii="Times New Roman" w:hAnsi="Times New Roman" w:cs="Times New Roman"/>
+        </w:rPr>
+        <w:t xml:space="preserve">Prouver la correction partielle de cet algorithme. Que peut-on alors conclure par rapport à la correction totale de cet algorithme ? </w:t>
+      </w:r>
     </w:p>
     <w:p>
       <w:pPr>
@@ -1704,12 +1770,16 @@
           <w:b/>
           <w:bCs/>
         </w:rPr>
-        <w:lastRenderedPageBreak/>
         <w:t>Correction</w:t>
       </w:r>
     </w:p>
     <w:p>
       <w:pPr>
+        <w:pStyle w:val="Paragraphedeliste"/>
+        <w:numPr>
+          <w:ilvl w:val="0"/>
+          <w:numId w:val="2"/>
+        </w:numPr>
         <w:rPr>
           <w:rFonts w:ascii="Times New Roman" w:hAnsi="Times New Roman" w:cs="Times New Roman"/>
         </w:rPr>
@@ -2202,6 +2272,11 @@
     </w:p>
     <w:p>
       <w:pPr>
+        <w:pStyle w:val="Paragraphedeliste"/>
+        <w:numPr>
+          <w:ilvl w:val="0"/>
+          <w:numId w:val="2"/>
+        </w:numPr>
         <w:rPr>
           <w:rFonts w:ascii="Times New Roman" w:hAnsi="Times New Roman" w:cs="Times New Roman"/>
           <w:b/>
@@ -2229,26 +2304,55 @@
         <w:rPr>
           <w:rFonts w:ascii="Times New Roman" w:hAnsi="Times New Roman" w:cs="Times New Roman"/>
         </w:rPr>
-        <w:t xml:space="preserve">On peut prendre comme variant la variable i qui est initialisée à zéro. </w:t>
-      </w:r>
-    </w:p>
-    <w:p>
-      <w:pPr>
-        <w:rPr>
-          <w:rFonts w:ascii="Times New Roman" w:hAnsi="Times New Roman" w:cs="Times New Roman"/>
-        </w:rPr>
-      </w:pPr>
-      <w:r>
-        <w:rPr>
-          <w:rFonts w:ascii="Times New Roman" w:hAnsi="Times New Roman" w:cs="Times New Roman"/>
-        </w:rPr>
-        <w:t xml:space="preserve">La boucle Pour se termine lorsque i prend la valeur n-1. </w:t>
-      </w:r>
-    </w:p>
-    <w:p>
-      <w:pPr>
-        <w:rPr>
-          <w:rFonts w:ascii="Times New Roman" w:hAnsi="Times New Roman" w:cs="Times New Roman"/>
+        <w:t xml:space="preserve">Pour montrer la terminaison d’une boucle Pour il suffit de compter le nombre d’itérations. </w:t>
+      </w:r>
+    </w:p>
+    <w:p>
+      <w:pPr>
+        <w:rPr>
+          <w:rFonts w:ascii="Times New Roman" w:hAnsi="Times New Roman" w:cs="Times New Roman"/>
+        </w:rPr>
+      </w:pPr>
+      <w:r>
+        <w:rPr>
+          <w:rFonts w:ascii="Times New Roman" w:hAnsi="Times New Roman" w:cs="Times New Roman"/>
+        </w:rPr>
+        <w:t xml:space="preserve">Dans notre cas, on effectue n itérations. </w:t>
+      </w:r>
+    </w:p>
+    <w:p>
+      <w:pPr>
+        <w:pStyle w:val="Paragraphedeliste"/>
+        <w:numPr>
+          <w:ilvl w:val="0"/>
+          <w:numId w:val="2"/>
+        </w:numPr>
+        <w:rPr>
+          <w:rFonts w:ascii="Times New Roman" w:hAnsi="Times New Roman" w:cs="Times New Roman"/>
+          <w:b/>
+          <w:bCs/>
+          <w:highlight w:val="yellow"/>
+          <w:u w:val="single"/>
+        </w:rPr>
+      </w:pPr>
+      <w:r>
+        <w:rPr>
+          <w:rFonts w:ascii="Times New Roman" w:hAnsi="Times New Roman" w:cs="Times New Roman"/>
+          <w:b/>
+          <w:bCs/>
+          <w:highlight w:val="yellow"/>
+          <w:u w:val="single"/>
+        </w:rPr>
+        <w:t>Correction partielle :</w:t>
+      </w:r>
+    </w:p>
+    <w:p>
+      <w:pPr>
+        <w:rPr>
+          <w:rFonts w:ascii="Times New Roman" w:hAnsi="Times New Roman" w:cs="Times New Roman"/>
+          <w:b/>
+          <w:bCs/>
+          <w:u w:val="single"/>
         </w:rPr>
       </w:pPr>
       <w:bookmarkStart w:id="0" w:name="_GoBack"/>
@@ -2267,13 +2371,13 @@
 <file path=word/numbering.xml><?xml version="1.0" encoding="utf-8"?>
 <w:numbering xmlns:wpc="http://schemas.microsoft.com/office/word/2010/wordprocessingCanvas" xmlns:cx="http://schemas.microsoft.com/office/drawing/2014/chartex" xmlns:cx1="http://schemas.microsoft.com/office/drawing/2015/9/8/chartex" xmlns:cx2="http://schemas.microsoft.com/office/drawing/2015/10/21/chartex" xmlns:cx3="http://schemas.microsoft.com/office/drawing/2016/5/9/chartex" xmlns:cx4="http://schemas.microsoft.com/office/drawing/2016/5/10/chartex" xmlns:cx5="http://schemas.microsoft.com/office/drawing/2016/5/11/chartex" xmlns:cx6="http://schemas.microsoft.com/office/drawing/2016/5/12/chartex" xmlns:cx7="http://schemas.microsoft.com/office/drawing/2016/5/13/chartex" xmlns:cx8="http://schemas.microsoft.com/office/drawing/2016/5/14/chartex" xmlns:mc="http://schemas.openxmlformats.org/markup-compatibility/2006" xmlns:aink="http://schemas.microsoft.com/office/drawing/2016/ink" xmlns:am3d="http://schemas.microsoft.com/office/drawing/2017/model3d" xmlns:o="urn:schemas-microsoft-com:office:office" xmlns:r="http://schemas.openxmlformats.org/officeDocument/2006/relationships" xmlns:m="http://schemas.openxmlformats.org/officeDocument/2006/math" xmlns:v="urn:schemas-microsoft-com:vml" xmlns:wp14="http://schemas.microsoft.com/office/word/2010/wordprocessingDrawing" xmlns:wp="http://schemas.openxmlformats.org/drawingml/2006/wordprocessingDrawing" xmlns:w10="urn:schemas-microsoft-com:office:word" xmlns:w="http://schemas.openxmlformats.org/wordprocessingml/2006/main" xmlns:w14="http://schemas.microsoft.com/office/word/2010/wordml" xmlns:w15="http://schemas.microsoft.com/office/word/2012/wordml" xmlns:w16cid="http://schemas.microsoft.com/office/word/2016/wordml/cid" xmlns:w16se="http://schemas.microsoft.com/office/word/2015/wordml/symex" xmlns:wpg="http://schemas.microsoft.com/office/word/2010/wordprocessingGroup" xmlns:wpi="http://schemas.microsoft.com/office/word/2010/wordprocessingInk" xmlns:wne="http://schemas.microsoft.com/office/word/2006/wordml" xmlns:wps="http://schemas.microsoft.com/office/word/2010/wordprocessingShape" mc:Ignorable="w14 w15 w16se w16cid wp14">
   <w:abstractNum w:abstractNumId="0" w15:restartNumberingAfterBreak="0">
-    <w:nsid w:val="6EC001E9"/>
+    <w:nsid w:val="25416560"/>
     <w:multiLevelType w:val="hybridMultilevel"/>
-    <w:tmpl w:val="6D363BE0"/>
-    <w:lvl w:ilvl="0" w:tplc="040C0015">
+    <w:tmpl w:val="90BA9680"/>
+    <w:lvl w:ilvl="0" w:tplc="040C0011">
       <w:start w:val="1"/>
-      <w:numFmt w:val="upperLetter"/>
-      <w:lvlText w:val="%1."/>
+      <w:numFmt w:val="decimal"/>
+      <w:lvlText w:val="%1)"/>
       <w:lvlJc w:val="left"/>
       <w:pPr>
         <w:ind w:left="720" w:hanging="360"/>
@@ -2355,8 +2459,192 @@
       </w:pPr>
     </w:lvl>
   </w:abstractNum>
+  <w:abstractNum w:abstractNumId="1" w15:restartNumberingAfterBreak="0">
+    <w:nsid w:val="6EC001E9"/>
+    <w:multiLevelType w:val="hybridMultilevel"/>
+    <w:tmpl w:val="6D363BE0"/>
+    <w:lvl w:ilvl="0" w:tplc="040C0015">
+      <w:start w:val="1"/>
+      <w:numFmt w:val="upperLetter"/>
+      <w:lvlText w:val="%1."/>
+      <w:lvlJc w:val="left"/>
+      <w:pPr>
+        <w:ind w:left="720" w:hanging="360"/>
+      </w:pPr>
+      <w:rPr>
+        <w:rFonts w:hint="default"/>
+      </w:rPr>
+    </w:lvl>
+    <w:lvl w:ilvl="1" w:tplc="040C0019" w:tentative="1">
+      <w:start w:val="1"/>
+      <w:numFmt w:val="lowerLetter"/>
+      <w:lvlText w:val="%2."/>
+      <w:lvlJc w:val="left"/>
+      <w:pPr>
+        <w:ind w:left="1440" w:hanging="360"/>
+      </w:pPr>
+    </w:lvl>
+    <w:lvl w:ilvl="2" w:tplc="040C001B" w:tentative="1">
+      <w:start w:val="1"/>
+      <w:numFmt w:val="lowerRoman"/>
+      <w:lvlText w:val="%3."/>
+      <w:lvlJc w:val="right"/>
+      <w:pPr>
+        <w:ind w:left="2160" w:hanging="180"/>
+      </w:pPr>
+    </w:lvl>
+    <w:lvl w:ilvl="3" w:tplc="040C000F" w:tentative="1">
+      <w:start w:val="1"/>
+      <w:numFmt w:val="decimal"/>
+      <w:lvlText w:val="%4."/>
+      <w:lvlJc w:val="left"/>
+      <w:pPr>
+        <w:ind w:left="2880" w:hanging="360"/>
+      </w:pPr>
+    </w:lvl>
+    <w:lvl w:ilvl="4" w:tplc="040C0019" w:tentative="1">
+      <w:start w:val="1"/>
+      <w:numFmt w:val="lowerLetter"/>
+      <w:lvlText w:val="%5."/>
+      <w:lvlJc w:val="left"/>
+      <w:pPr>
+        <w:ind w:left="3600" w:hanging="360"/>
+      </w:pPr>
+    </w:lvl>
+    <w:lvl w:ilvl="5" w:tplc="040C001B" w:tentative="1">
+      <w:start w:val="1"/>
+      <w:numFmt w:val="lowerRoman"/>
+      <w:lvlText w:val="%6."/>
+      <w:lvlJc w:val="right"/>
+      <w:pPr>
+        <w:ind w:left="4320" w:hanging="180"/>
+      </w:pPr>
+    </w:lvl>
+    <w:lvl w:ilvl="6" w:tplc="040C000F" w:tentative="1">
+      <w:start w:val="1"/>
+      <w:numFmt w:val="decimal"/>
+      <w:lvlText w:val="%7."/>
+      <w:lvlJc w:val="left"/>
+      <w:pPr>
+        <w:ind w:left="5040" w:hanging="360"/>
+      </w:pPr>
+    </w:lvl>
+    <w:lvl w:ilvl="7" w:tplc="040C0019" w:tentative="1">
+      <w:start w:val="1"/>
+      <w:numFmt w:val="lowerLetter"/>
+      <w:lvlText w:val="%8."/>
+      <w:lvlJc w:val="left"/>
+      <w:pPr>
+        <w:ind w:left="5760" w:hanging="360"/>
+      </w:pPr>
+    </w:lvl>
+    <w:lvl w:ilvl="8" w:tplc="040C001B" w:tentative="1">
+      <w:start w:val="1"/>
+      <w:numFmt w:val="lowerRoman"/>
+      <w:lvlText w:val="%9."/>
+      <w:lvlJc w:val="right"/>
+      <w:pPr>
+        <w:ind w:left="6480" w:hanging="180"/>
+      </w:pPr>
+    </w:lvl>
+  </w:abstractNum>
+  <w:abstractNum w:abstractNumId="2" w15:restartNumberingAfterBreak="0">
+    <w:nsid w:val="700F3001"/>
+    <w:multiLevelType w:val="hybridMultilevel"/>
+    <w:tmpl w:val="74FC48E6"/>
+    <w:lvl w:ilvl="0" w:tplc="040C0011">
+      <w:start w:val="1"/>
+      <w:numFmt w:val="decimal"/>
+      <w:lvlText w:val="%1)"/>
+      <w:lvlJc w:val="left"/>
+      <w:pPr>
+        <w:ind w:left="720" w:hanging="360"/>
+      </w:pPr>
+      <w:rPr>
+        <w:rFonts w:hint="default"/>
+      </w:rPr>
+    </w:lvl>
+    <w:lvl w:ilvl="1" w:tplc="040C0019" w:tentative="1">
+      <w:start w:val="1"/>
+      <w:numFmt w:val="lowerLetter"/>
+      <w:lvlText w:val="%2."/>
+      <w:lvlJc w:val="left"/>
+      <w:pPr>
+        <w:ind w:left="1440" w:hanging="360"/>
+      </w:pPr>
+    </w:lvl>
+    <w:lvl w:ilvl="2" w:tplc="040C001B" w:tentative="1">
+      <w:start w:val="1"/>
+      <w:numFmt w:val="lowerRoman"/>
+      <w:lvlText w:val="%3."/>
+      <w:lvlJc w:val="right"/>
+      <w:pPr>
+        <w:ind w:left="2160" w:hanging="180"/>
+      </w:pPr>
+    </w:lvl>
+    <w:lvl w:ilvl="3" w:tplc="040C000F" w:tentative="1">
+      <w:start w:val="1"/>
+      <w:numFmt w:val="decimal"/>
+      <w:lvlText w:val="%4."/>
+      <w:lvlJc w:val="left"/>
+      <w:pPr>
+        <w:ind w:left="2880" w:hanging="360"/>
+      </w:pPr>
+    </w:lvl>
+    <w:lvl w:ilvl="4" w:tplc="040C0019" w:tentative="1">
+      <w:start w:val="1"/>
+      <w:numFmt w:val="lowerLetter"/>
+      <w:lvlText w:val="%5."/>
+      <w:lvlJc w:val="left"/>
+      <w:pPr>
+        <w:ind w:left="3600" w:hanging="360"/>
+      </w:pPr>
+    </w:lvl>
+    <w:lvl w:ilvl="5" w:tplc="040C001B" w:tentative="1">
+      <w:start w:val="1"/>
+      <w:numFmt w:val="lowerRoman"/>
+      <w:lvlText w:val="%6."/>
+      <w:lvlJc w:val="right"/>
+      <w:pPr>
+        <w:ind w:left="4320" w:hanging="180"/>
+      </w:pPr>
+    </w:lvl>
+    <w:lvl w:ilvl="6" w:tplc="040C000F" w:tentative="1">
+      <w:start w:val="1"/>
+      <w:numFmt w:val="decimal"/>
+      <w:lvlText w:val="%7."/>
+      <w:lvlJc w:val="left"/>
+      <w:pPr>
+        <w:ind w:left="5040" w:hanging="360"/>
+      </w:pPr>
+    </w:lvl>
+    <w:lvl w:ilvl="7" w:tplc="040C0019" w:tentative="1">
+      <w:start w:val="1"/>
+      <w:numFmt w:val="lowerLetter"/>
+      <w:lvlText w:val="%8."/>
+      <w:lvlJc w:val="left"/>
+      <w:pPr>
+        <w:ind w:left="5760" w:hanging="360"/>
+      </w:pPr>
+    </w:lvl>
+    <w:lvl w:ilvl="8" w:tplc="040C001B" w:tentative="1">
+      <w:start w:val="1"/>
+      <w:numFmt w:val="lowerRoman"/>
+      <w:lvlText w:val="%9."/>
+      <w:lvlJc w:val="right"/>
+      <w:pPr>
+        <w:ind w:left="6480" w:hanging="180"/>
+      </w:pPr>
+    </w:lvl>
+  </w:abstractNum>
   <w:num w:numId="1">
+    <w:abstractNumId w:val="1"/>
+  </w:num>
+  <w:num w:numId="2">
     <w:abstractNumId w:val="0"/>
+  </w:num>
+  <w:num w:numId="3">
+    <w:abstractNumId w:val="2"/>
   </w:num>
 </w:numbering>
 </file>
@@ -2484,6 +2772,7 @@
     <w:lsdException w:name="HTML Sample" w:semiHidden="1" w:unhideWhenUsed="1"/>
     <w:lsdException w:name="HTML Typewriter" w:semiHidden="1" w:unhideWhenUsed="1"/>
     <w:lsdException w:name="HTML Variable" w:semiHidden="1" w:unhideWhenUsed="1"/>
+    <w:lsdException w:name="Normal Table" w:semiHidden="1" w:unhideWhenUsed="1"/>
     <w:lsdException w:name="annotation subject" w:semiHidden="1" w:unhideWhenUsed="1"/>
     <w:lsdException w:name="No List" w:semiHidden="1" w:unhideWhenUsed="1"/>
     <w:lsdException w:name="Outline List 1" w:semiHidden="1" w:unhideWhenUsed="1"/>
@@ -2530,8 +2819,10 @@
     <w:lsdException w:name="Table Subtle 2" w:semiHidden="1" w:unhideWhenUsed="1"/>
     <w:lsdException w:name="Table Web 1" w:semiHidden="1" w:unhideWhenUsed="1"/>
     <w:lsdException w:name="Table Web 2" w:semiHidden="1" w:unhideWhenUsed="1"/>
+    <w:lsdException w:name="Table Web 3" w:semiHidden="1" w:unhideWhenUsed="1"/>
     <w:lsdException w:name="Balloon Text" w:semiHidden="1" w:unhideWhenUsed="1"/>
     <w:lsdException w:name="Table Grid" w:uiPriority="39"/>
+    <w:lsdException w:name="Table Theme" w:semiHidden="1" w:unhideWhenUsed="1"/>
     <w:lsdException w:name="Placeholder Text" w:semiHidden="1"/>
     <w:lsdException w:name="No Spacing" w:uiPriority="1" w:qFormat="1"/>
     <w:lsdException w:name="Light Shading" w:uiPriority="60"/>

</xml_diff>

<commit_message>
Modifications pour terminaison et correction partielle et totale
</commit_message>
<xml_diff>
--- a/Projet_parcours_sequentiel/Raihei/Calcul_moyenne_doc_élèves_correction.docx
+++ b/Projet_parcours_sequentiel/Raihei/Calcul_moyenne_doc_élèves_correction.docx
@@ -1734,8 +1734,6 @@
           <w:rFonts w:ascii="Times New Roman" w:hAnsi="Times New Roman" w:cs="Times New Roman"/>
         </w:rPr>
       </w:pPr>
-      <w:bookmarkStart w:id="0" w:name="_GoBack"/>
-      <w:bookmarkEnd w:id="0"/>
     </w:p>
     <w:p>
       <w:pPr>
@@ -2441,14 +2439,34 @@
         <w:rPr>
           <w:rFonts w:ascii="Times New Roman" w:eastAsiaTheme="minorEastAsia" w:hAnsi="Times New Roman" w:cs="Times New Roman"/>
         </w:rPr>
-        <w:t xml:space="preserve"> les valeurs, non triées, de la liste L.</w:t>
-      </w:r>
-    </w:p>
-    <w:p>
-      <w:pPr>
+        <w:t xml:space="preserve"> les </w:t>
+      </w:r>
+      <m:oMath>
+        <m:r>
+          <w:rPr>
+            <w:rFonts w:ascii="Cambria Math" w:eastAsiaTheme="minorEastAsia" w:hAnsi="Cambria Math" w:cs="Times New Roman"/>
+          </w:rPr>
+          <m:t>n</m:t>
+        </m:r>
+      </m:oMath>
+      <w:r>
         <w:rPr>
           <w:rFonts w:ascii="Times New Roman" w:eastAsiaTheme="minorEastAsia" w:hAnsi="Times New Roman" w:cs="Times New Roman"/>
         </w:rPr>
+        <w:t xml:space="preserve"> </w:t>
+      </w:r>
+      <w:r>
+        <w:rPr>
+          <w:rFonts w:ascii="Times New Roman" w:eastAsiaTheme="minorEastAsia" w:hAnsi="Times New Roman" w:cs="Times New Roman"/>
+        </w:rPr>
+        <w:t>valeurs, non triées, de la liste L.</w:t>
+      </w:r>
+    </w:p>
+    <w:p>
+      <w:pPr>
+        <w:rPr>
+          <w:rFonts w:ascii="Times New Roman" w:eastAsiaTheme="minorEastAsia" w:hAnsi="Times New Roman" w:cs="Times New Roman"/>
+        </w:rPr>
       </w:pPr>
       <w:r>
         <w:rPr>
@@ -2456,6 +2474,26 @@
           <w:u w:val="single"/>
         </w:rPr>
         <w:t>Précondition :</w:t>
+      </w:r>
+      <w:r>
+        <w:rPr>
+          <w:rFonts w:ascii="Times New Roman" w:hAnsi="Times New Roman" w:cs="Times New Roman"/>
+        </w:rPr>
+        <w:t xml:space="preserve"> </w:t>
+      </w:r>
+      <m:oMath>
+        <m:r>
+          <w:rPr>
+            <w:rFonts w:ascii="Cambria Math" w:hAnsi="Cambria Math" w:cs="Times New Roman"/>
+          </w:rPr>
+          <m:t>n&gt;0</m:t>
+        </m:r>
+      </m:oMath>
+      <w:r>
+        <w:rPr>
+          <w:rFonts w:ascii="Times New Roman" w:eastAsiaTheme="minorEastAsia" w:hAnsi="Times New Roman" w:cs="Times New Roman"/>
+        </w:rPr>
+        <w:t xml:space="preserve"> et</w:t>
       </w:r>
       <w:r>
         <w:rPr>
@@ -2747,6 +2785,8 @@
         </w:rPr>
         <w:t xml:space="preserve"> Ayant démontré la terminaison de l’algorithme ET la correction partielle de celui-ci, on a montré la correction totale. </w:t>
       </w:r>
+      <w:bookmarkStart w:id="0" w:name="_GoBack"/>
+      <w:bookmarkEnd w:id="0"/>
     </w:p>
     <w:sectPr>
       <w:pgSz w:w="11906" w:h="16838"/>

</xml_diff>

<commit_message>
changement invariant et modif algo
</commit_message>
<xml_diff>
--- a/Projet_parcours_sequentiel/Raihei/Calcul_moyenne_doc_élèves_correction.docx
+++ b/Projet_parcours_sequentiel/Raihei/Calcul_moyenne_doc_élèves_correction.docx
@@ -1444,16 +1444,8 @@
         <w:rPr>
           <w:rFonts w:ascii="Times New Roman" w:hAnsi="Times New Roman" w:cs="Times New Roman"/>
         </w:rPr>
-        <w:t xml:space="preserve">Logiciel </w:t>
-      </w:r>
-      <w:proofErr w:type="spellStart"/>
-      <w:r>
-        <w:rPr>
-          <w:rFonts w:ascii="Times New Roman" w:hAnsi="Times New Roman" w:cs="Times New Roman"/>
-        </w:rPr>
-        <w:t>EduPython</w:t>
-      </w:r>
-      <w:proofErr w:type="spellEnd"/>
+        <w:t>Logiciel EduPython</w:t>
+      </w:r>
     </w:p>
     <w:p>
       <w:pPr>
@@ -1784,19 +1776,11 @@
           <w:rFonts w:ascii="Times New Roman" w:hAnsi="Times New Roman" w:cs="Times New Roman"/>
         </w:rPr>
       </w:pPr>
-      <w:proofErr w:type="spellStart"/>
-      <w:r>
-        <w:rPr>
-          <w:rFonts w:ascii="Times New Roman" w:hAnsi="Times New Roman" w:cs="Times New Roman"/>
-        </w:rPr>
-        <w:t>Def</w:t>
-      </w:r>
-      <w:proofErr w:type="spellEnd"/>
-      <w:r>
-        <w:rPr>
-          <w:rFonts w:ascii="Times New Roman" w:hAnsi="Times New Roman" w:cs="Times New Roman"/>
-        </w:rPr>
-        <w:t xml:space="preserve"> moyenne(L)</w:t>
+      <w:r>
+        <w:rPr>
+          <w:rFonts w:ascii="Times New Roman" w:hAnsi="Times New Roman" w:cs="Times New Roman"/>
+        </w:rPr>
+        <w:t>Def moyenne(L)</w:t>
       </w:r>
     </w:p>
     <w:p>
@@ -1813,34 +1797,7 @@
           <w:rFonts w:ascii="Times New Roman" w:hAnsi="Times New Roman" w:cs="Times New Roman"/>
         </w:rPr>
         <w:tab/>
-      </w:r>
-      <w:proofErr w:type="gramStart"/>
-      <w:r>
-        <w:rPr>
-          <w:rFonts w:ascii="Times New Roman" w:hAnsi="Times New Roman" w:cs="Times New Roman"/>
-        </w:rPr>
-        <w:t>n</w:t>
-      </w:r>
-      <w:proofErr w:type="gramEnd"/>
-      <w:r>
-        <w:rPr>
-          <w:rFonts w:ascii="Times New Roman" w:hAnsi="Times New Roman" w:cs="Times New Roman"/>
-        </w:rPr>
-        <w:t>=</w:t>
-      </w:r>
-      <w:proofErr w:type="spellStart"/>
-      <w:r>
-        <w:rPr>
-          <w:rFonts w:ascii="Times New Roman" w:hAnsi="Times New Roman" w:cs="Times New Roman"/>
-        </w:rPr>
-        <w:t>len</w:t>
-      </w:r>
-      <w:proofErr w:type="spellEnd"/>
-      <w:r>
-        <w:rPr>
-          <w:rFonts w:ascii="Times New Roman" w:hAnsi="Times New Roman" w:cs="Times New Roman"/>
-        </w:rPr>
-        <w:t>(L</w:t>
+        <w:t>n=len(L</w:t>
       </w:r>
       <w:r>
         <w:rPr>
@@ -1875,20 +1832,31 @@
           <w:rFonts w:ascii="Times New Roman" w:hAnsi="Times New Roman" w:cs="Times New Roman"/>
         </w:rPr>
         <w:tab/>
-      </w:r>
-      <w:proofErr w:type="gramStart"/>
-      <w:r>
-        <w:rPr>
-          <w:rFonts w:ascii="Times New Roman" w:hAnsi="Times New Roman" w:cs="Times New Roman"/>
-        </w:rPr>
-        <w:t>somme</w:t>
-      </w:r>
-      <w:proofErr w:type="gramEnd"/>
-      <w:r>
-        <w:rPr>
-          <w:rFonts w:ascii="Times New Roman" w:hAnsi="Times New Roman" w:cs="Times New Roman"/>
-        </w:rPr>
-        <w:t xml:space="preserve">=0 </w:t>
+        <w:t>somme=</w:t>
+      </w:r>
+      <w:r>
+        <w:rPr>
+          <w:rFonts w:ascii="Times New Roman" w:hAnsi="Times New Roman" w:cs="Times New Roman"/>
+        </w:rPr>
+        <w:t>L[</w:t>
+      </w:r>
+      <w:r>
+        <w:rPr>
+          <w:rFonts w:ascii="Times New Roman" w:hAnsi="Times New Roman" w:cs="Times New Roman"/>
+        </w:rPr>
+        <w:t>0</w:t>
+      </w:r>
+      <w:r>
+        <w:rPr>
+          <w:rFonts w:ascii="Times New Roman" w:hAnsi="Times New Roman" w:cs="Times New Roman"/>
+        </w:rPr>
+        <w:t>]</w:t>
+      </w:r>
+      <w:r>
+        <w:rPr>
+          <w:rFonts w:ascii="Times New Roman" w:hAnsi="Times New Roman" w:cs="Times New Roman"/>
+        </w:rPr>
+        <w:t xml:space="preserve"> </w:t>
       </w:r>
       <w:r>
         <w:rPr>
@@ -1920,7 +1888,28 @@
     </w:p>
     <w:p>
       <w:pPr>
-        <w:ind w:firstLine="708"/>
+        <w:rPr>
+          <w:rFonts w:ascii="Times New Roman" w:hAnsi="Times New Roman" w:cs="Times New Roman"/>
+          <w:lang w:val="en-US"/>
+        </w:rPr>
+      </w:pPr>
+      <w:r>
+        <w:rPr>
+          <w:rFonts w:ascii="Times New Roman" w:hAnsi="Times New Roman" w:cs="Times New Roman"/>
+          <w:i/>
+          <w:iCs/>
+          <w:color w:val="0070C0"/>
+        </w:rPr>
+        <w:tab/>
+      </w:r>
+      <w:r>
+        <w:rPr>
+          <w:rFonts w:ascii="Times New Roman" w:hAnsi="Times New Roman" w:cs="Times New Roman"/>
+          <w:lang w:val="en-US"/>
+        </w:rPr>
+        <w:t xml:space="preserve">If n==1 </w:t>
+      </w:r>
+      <w:r>
         <w:rPr>
           <w:rFonts w:ascii="Times New Roman" w:hAnsi="Times New Roman" w:cs="Times New Roman"/>
           <w:i/>
@@ -1928,36 +1917,7 @@
           <w:color w:val="0070C0"/>
           <w:lang w:val="en-US"/>
         </w:rPr>
-      </w:pPr>
-      <w:r>
-        <w:rPr>
-          <w:rFonts w:ascii="Times New Roman" w:hAnsi="Times New Roman" w:cs="Times New Roman"/>
-          <w:lang w:val="en-US"/>
-        </w:rPr>
-        <w:t xml:space="preserve">For </w:t>
-      </w:r>
-      <w:proofErr w:type="spellStart"/>
-      <w:r>
-        <w:rPr>
-          <w:rFonts w:ascii="Times New Roman" w:hAnsi="Times New Roman" w:cs="Times New Roman"/>
-          <w:lang w:val="en-US"/>
-        </w:rPr>
-        <w:t>i</w:t>
-      </w:r>
-      <w:proofErr w:type="spellEnd"/>
-      <w:r>
-        <w:rPr>
-          <w:rFonts w:ascii="Times New Roman" w:hAnsi="Times New Roman" w:cs="Times New Roman"/>
-          <w:lang w:val="en-US"/>
-        </w:rPr>
-        <w:t xml:space="preserve"> in range n</w:t>
-      </w:r>
-      <w:r>
-        <w:rPr>
-          <w:rFonts w:ascii="Times New Roman" w:hAnsi="Times New Roman" w:cs="Times New Roman"/>
-          <w:lang w:val="en-US"/>
-        </w:rPr>
-        <w:t xml:space="preserve"> </w:t>
+        <w:t xml:space="preserve"># </w:t>
       </w:r>
       <w:r>
         <w:rPr>
@@ -1967,9 +1927,8 @@
           <w:color w:val="0070C0"/>
           <w:lang w:val="en-US"/>
         </w:rPr>
-        <w:t xml:space="preserve"># (n </w:t>
-      </w:r>
-      <w:proofErr w:type="spellStart"/>
+        <w:t>(</w:t>
+      </w:r>
       <w:r>
         <w:rPr>
           <w:rFonts w:ascii="Times New Roman" w:hAnsi="Times New Roman" w:cs="Times New Roman"/>
@@ -1978,9 +1937,8 @@
           <w:color w:val="0070C0"/>
           <w:lang w:val="en-US"/>
         </w:rPr>
-        <w:t>itérations</w:t>
-      </w:r>
-      <w:proofErr w:type="spellEnd"/>
+        <w:t>1 test</w:t>
+      </w:r>
       <w:r>
         <w:rPr>
           <w:rFonts w:ascii="Times New Roman" w:hAnsi="Times New Roman" w:cs="Times New Roman"/>
@@ -1989,110 +1947,158 @@
           <w:color w:val="0070C0"/>
           <w:lang w:val="en-US"/>
         </w:rPr>
-        <w:t xml:space="preserve">) </w:t>
-      </w:r>
-    </w:p>
-    <w:p>
-      <w:pPr>
-        <w:ind w:firstLine="708"/>
-        <w:rPr>
-          <w:rFonts w:ascii="Times New Roman" w:hAnsi="Times New Roman" w:cs="Times New Roman"/>
-        </w:rPr>
-      </w:pPr>
-      <w:r>
+        <w:t>)</w:t>
+      </w:r>
+    </w:p>
+    <w:p>
+      <w:pPr>
         <w:rPr>
           <w:rFonts w:ascii="Times New Roman" w:hAnsi="Times New Roman" w:cs="Times New Roman"/>
           <w:lang w:val="en-US"/>
         </w:rPr>
+      </w:pPr>
+      <w:r>
+        <w:rPr>
+          <w:rFonts w:ascii="Times New Roman" w:hAnsi="Times New Roman" w:cs="Times New Roman"/>
+          <w:lang w:val="en-US"/>
+        </w:rPr>
         <w:tab/>
       </w:r>
-      <w:proofErr w:type="gramStart"/>
-      <w:r>
-        <w:rPr>
-          <w:rFonts w:ascii="Times New Roman" w:hAnsi="Times New Roman" w:cs="Times New Roman"/>
-        </w:rPr>
-        <w:t>s</w:t>
-      </w:r>
-      <w:r>
-        <w:rPr>
-          <w:rFonts w:ascii="Times New Roman" w:hAnsi="Times New Roman" w:cs="Times New Roman"/>
-        </w:rPr>
-        <w:t>omme</w:t>
-      </w:r>
-      <w:proofErr w:type="gramEnd"/>
-      <w:r>
-        <w:rPr>
-          <w:rFonts w:ascii="Times New Roman" w:hAnsi="Times New Roman" w:cs="Times New Roman"/>
-        </w:rPr>
-        <w:t>=</w:t>
-      </w:r>
-      <w:proofErr w:type="spellStart"/>
-      <w:r>
-        <w:rPr>
-          <w:rFonts w:ascii="Times New Roman" w:hAnsi="Times New Roman" w:cs="Times New Roman"/>
-        </w:rPr>
-        <w:t>somme+L</w:t>
-      </w:r>
-      <w:proofErr w:type="spellEnd"/>
-      <w:r>
-        <w:rPr>
-          <w:rFonts w:ascii="Times New Roman" w:hAnsi="Times New Roman" w:cs="Times New Roman"/>
-        </w:rPr>
-        <w:t>[i]</w:t>
-      </w:r>
-      <w:r>
-        <w:rPr>
-          <w:rFonts w:ascii="Times New Roman" w:hAnsi="Times New Roman" w:cs="Times New Roman"/>
-        </w:rPr>
-        <w:t xml:space="preserve"> </w:t>
-      </w:r>
-      <w:r>
+      <w:r>
+        <w:rPr>
+          <w:rFonts w:ascii="Times New Roman" w:hAnsi="Times New Roman" w:cs="Times New Roman"/>
+          <w:lang w:val="en-US"/>
+        </w:rPr>
+        <w:tab/>
+      </w:r>
+      <w:r>
+        <w:rPr>
+          <w:rFonts w:ascii="Times New Roman" w:hAnsi="Times New Roman" w:cs="Times New Roman"/>
+          <w:lang w:val="en-US"/>
+        </w:rPr>
+        <w:t>r</w:t>
+      </w:r>
+      <w:r>
+        <w:rPr>
+          <w:rFonts w:ascii="Times New Roman" w:hAnsi="Times New Roman" w:cs="Times New Roman"/>
+          <w:lang w:val="en-US"/>
+        </w:rPr>
+        <w:t>eturn(somme)</w:t>
+      </w:r>
+    </w:p>
+    <w:p>
+      <w:pPr>
+        <w:rPr>
+          <w:rFonts w:ascii="Times New Roman" w:hAnsi="Times New Roman" w:cs="Times New Roman"/>
+          <w:lang w:val="en-US"/>
+        </w:rPr>
+      </w:pPr>
+      <w:r>
+        <w:rPr>
+          <w:rFonts w:ascii="Times New Roman" w:hAnsi="Times New Roman" w:cs="Times New Roman"/>
+          <w:lang w:val="en-US"/>
+        </w:rPr>
+        <w:tab/>
+        <w:t>Else</w:t>
+      </w:r>
+    </w:p>
+    <w:p>
+      <w:pPr>
+        <w:ind w:left="708" w:firstLine="708"/>
         <w:rPr>
           <w:rFonts w:ascii="Times New Roman" w:hAnsi="Times New Roman" w:cs="Times New Roman"/>
           <w:i/>
           <w:iCs/>
           <w:color w:val="0070C0"/>
-        </w:rPr>
-        <w:t>(# 1 opération + 1 affectation)</w:t>
-      </w:r>
-    </w:p>
-    <w:p>
-      <w:pPr>
-        <w:ind w:firstLine="708"/>
+          <w:lang w:val="en-US"/>
+        </w:rPr>
+      </w:pPr>
+      <w:r>
+        <w:rPr>
+          <w:rFonts w:ascii="Times New Roman" w:hAnsi="Times New Roman" w:cs="Times New Roman"/>
+          <w:lang w:val="en-US"/>
+        </w:rPr>
+        <w:t xml:space="preserve">For i in range </w:t>
+      </w:r>
+      <w:r>
+        <w:rPr>
+          <w:rFonts w:ascii="Times New Roman" w:hAnsi="Times New Roman" w:cs="Times New Roman"/>
+          <w:lang w:val="en-US"/>
+        </w:rPr>
+        <w:t>(1,</w:t>
+      </w:r>
+      <w:r>
+        <w:rPr>
+          <w:rFonts w:ascii="Times New Roman" w:hAnsi="Times New Roman" w:cs="Times New Roman"/>
+          <w:lang w:val="en-US"/>
+        </w:rPr>
+        <w:t>n</w:t>
+      </w:r>
+      <w:r>
+        <w:rPr>
+          <w:rFonts w:ascii="Times New Roman" w:hAnsi="Times New Roman" w:cs="Times New Roman"/>
+          <w:lang w:val="en-US"/>
+        </w:rPr>
+        <w:t>)</w:t>
+      </w:r>
+      <w:bookmarkStart w:id="0" w:name="_GoBack"/>
+      <w:bookmarkEnd w:id="0"/>
+      <w:r>
+        <w:rPr>
+          <w:rFonts w:ascii="Times New Roman" w:hAnsi="Times New Roman" w:cs="Times New Roman"/>
+          <w:lang w:val="en-US"/>
+        </w:rPr>
+        <w:t xml:space="preserve"> </w:t>
+      </w:r>
+      <w:r>
         <w:rPr>
           <w:rFonts w:ascii="Times New Roman" w:hAnsi="Times New Roman" w:cs="Times New Roman"/>
           <w:i/>
           <w:iCs/>
           <w:color w:val="0070C0"/>
-        </w:rPr>
-      </w:pPr>
-      <w:proofErr w:type="gramStart"/>
-      <w:r>
-        <w:rPr>
-          <w:rFonts w:ascii="Times New Roman" w:hAnsi="Times New Roman" w:cs="Times New Roman"/>
-        </w:rPr>
-        <w:t>moyenne</w:t>
-      </w:r>
-      <w:proofErr w:type="gramEnd"/>
-      <w:r>
-        <w:rPr>
-          <w:rFonts w:ascii="Times New Roman" w:hAnsi="Times New Roman" w:cs="Times New Roman"/>
-        </w:rPr>
-        <w:t>=somme/</w:t>
-      </w:r>
-      <w:proofErr w:type="spellStart"/>
-      <w:r>
-        <w:rPr>
-          <w:rFonts w:ascii="Times New Roman" w:hAnsi="Times New Roman" w:cs="Times New Roman"/>
-        </w:rPr>
-        <w:t>len</w:t>
-      </w:r>
-      <w:proofErr w:type="spellEnd"/>
-      <w:r>
-        <w:rPr>
-          <w:rFonts w:ascii="Times New Roman" w:hAnsi="Times New Roman" w:cs="Times New Roman"/>
-        </w:rPr>
-        <w:t>(L)</w:t>
+          <w:lang w:val="en-US"/>
+        </w:rPr>
+        <w:t xml:space="preserve"># (n itérations) </w:t>
+      </w:r>
+    </w:p>
+    <w:p>
+      <w:pPr>
+        <w:ind w:firstLine="708"/>
+        <w:rPr>
+          <w:rFonts w:ascii="Times New Roman" w:hAnsi="Times New Roman" w:cs="Times New Roman"/>
+        </w:rPr>
+      </w:pPr>
+      <w:r>
+        <w:rPr>
+          <w:rFonts w:ascii="Times New Roman" w:hAnsi="Times New Roman" w:cs="Times New Roman"/>
+          <w:lang w:val="en-US"/>
+        </w:rPr>
+        <w:tab/>
+      </w:r>
+      <w:r>
+        <w:rPr>
+          <w:rFonts w:ascii="Times New Roman" w:hAnsi="Times New Roman" w:cs="Times New Roman"/>
+          <w:lang w:val="en-US"/>
+        </w:rPr>
+        <w:tab/>
+      </w:r>
+      <w:r>
+        <w:rPr>
+          <w:rFonts w:ascii="Times New Roman" w:hAnsi="Times New Roman" w:cs="Times New Roman"/>
+        </w:rPr>
+        <w:t>s</w:t>
+      </w:r>
+      <w:r>
+        <w:rPr>
+          <w:rFonts w:ascii="Times New Roman" w:hAnsi="Times New Roman" w:cs="Times New Roman"/>
+        </w:rPr>
+        <w:t>omme=</w:t>
+      </w:r>
+      <w:r>
+        <w:rPr>
+          <w:rFonts w:ascii="Times New Roman" w:hAnsi="Times New Roman" w:cs="Times New Roman"/>
+        </w:rPr>
+        <w:t>somme+L[i]</w:t>
       </w:r>
       <w:r>
         <w:rPr>
@@ -2107,29 +2113,59 @@
           <w:iCs/>
           <w:color w:val="0070C0"/>
         </w:rPr>
+        <w:t>(# 1 opération + 1 affectation)</w:t>
+      </w:r>
+    </w:p>
+    <w:p>
+      <w:pPr>
+        <w:ind w:left="708" w:firstLine="708"/>
+        <w:rPr>
+          <w:rFonts w:ascii="Times New Roman" w:hAnsi="Times New Roman" w:cs="Times New Roman"/>
+          <w:i/>
+          <w:iCs/>
+          <w:color w:val="0070C0"/>
+        </w:rPr>
+      </w:pPr>
+      <w:r>
+        <w:rPr>
+          <w:rFonts w:ascii="Times New Roman" w:hAnsi="Times New Roman" w:cs="Times New Roman"/>
+        </w:rPr>
+        <w:t>moyenne=somme/</w:t>
+      </w:r>
+      <w:r>
+        <w:rPr>
+          <w:rFonts w:ascii="Times New Roman" w:hAnsi="Times New Roman" w:cs="Times New Roman"/>
+        </w:rPr>
+        <w:t>n</w:t>
+      </w:r>
+      <w:r>
+        <w:rPr>
+          <w:rFonts w:ascii="Times New Roman" w:hAnsi="Times New Roman" w:cs="Times New Roman"/>
+        </w:rPr>
+        <w:t xml:space="preserve"> </w:t>
+      </w:r>
+      <w:r>
+        <w:rPr>
+          <w:rFonts w:ascii="Times New Roman" w:hAnsi="Times New Roman" w:cs="Times New Roman"/>
+          <w:i/>
+          <w:iCs/>
+          <w:color w:val="0070C0"/>
+        </w:rPr>
         <w:t># (1 opération + 1 affectation)</w:t>
       </w:r>
     </w:p>
     <w:p>
       <w:pPr>
-        <w:ind w:firstLine="708"/>
-        <w:rPr>
-          <w:rFonts w:ascii="Times New Roman" w:hAnsi="Times New Roman" w:cs="Times New Roman"/>
-        </w:rPr>
-      </w:pPr>
-      <w:proofErr w:type="gramStart"/>
-      <w:r>
-        <w:rPr>
-          <w:rFonts w:ascii="Times New Roman" w:hAnsi="Times New Roman" w:cs="Times New Roman"/>
-        </w:rPr>
-        <w:t>return</w:t>
-      </w:r>
-      <w:proofErr w:type="gramEnd"/>
-      <w:r>
-        <w:rPr>
-          <w:rFonts w:ascii="Times New Roman" w:hAnsi="Times New Roman" w:cs="Times New Roman"/>
-        </w:rPr>
-        <w:t>(moyenne)</w:t>
+        <w:ind w:left="708" w:firstLine="708"/>
+        <w:rPr>
+          <w:rFonts w:ascii="Times New Roman" w:hAnsi="Times New Roman" w:cs="Times New Roman"/>
+        </w:rPr>
+      </w:pPr>
+      <w:r>
+        <w:rPr>
+          <w:rFonts w:ascii="Times New Roman" w:hAnsi="Times New Roman" w:cs="Times New Roman"/>
+        </w:rPr>
+        <w:t>return(moyenne)</w:t>
       </w:r>
     </w:p>
     <w:p>
@@ -2159,7 +2195,21 @@
             <w:rFonts w:ascii="Cambria Math" w:hAnsi="Cambria Math"/>
             <w:color w:val="0070C0"/>
           </w:rPr>
-          <m:t>≤1+1+</m:t>
+          <m:t>≤1+1</m:t>
+        </m:r>
+        <m:r>
+          <w:rPr>
+            <w:rFonts w:ascii="Cambria Math" w:hAnsi="Cambria Math"/>
+            <w:color w:val="0070C0"/>
+          </w:rPr>
+          <m:t>+1</m:t>
+        </m:r>
+        <m:r>
+          <w:rPr>
+            <w:rFonts w:ascii="Cambria Math" w:hAnsi="Cambria Math"/>
+            <w:color w:val="0070C0"/>
+          </w:rPr>
+          <m:t>+</m:t>
         </m:r>
         <m:nary>
           <m:naryPr>
@@ -2752,6 +2802,56 @@
           <m:t>0≤i≤n-1</m:t>
         </m:r>
       </m:oMath>
+      <w:r>
+        <w:rPr>
+          <w:rFonts w:ascii="Times New Roman" w:eastAsiaTheme="minorEastAsia" w:hAnsi="Times New Roman" w:cs="Times New Roman"/>
+        </w:rPr>
+        <w:t xml:space="preserve"> et </w:t>
+      </w:r>
+      <m:oMath>
+        <m:r>
+          <w:rPr>
+            <w:rFonts w:ascii="Cambria Math" w:eastAsiaTheme="minorEastAsia" w:hAnsi="Cambria Math" w:cs="Times New Roman"/>
+          </w:rPr>
+          <m:t>somme=</m:t>
+        </m:r>
+        <m:nary>
+          <m:naryPr>
+            <m:chr m:val="∑"/>
+            <m:limLoc m:val="undOvr"/>
+            <m:ctrlPr>
+              <w:rPr>
+                <w:rFonts w:ascii="Cambria Math" w:eastAsiaTheme="minorEastAsia" w:hAnsi="Cambria Math" w:cs="Times New Roman"/>
+                <w:i/>
+              </w:rPr>
+            </m:ctrlPr>
+          </m:naryPr>
+          <m:sub>
+            <m:r>
+              <w:rPr>
+                <w:rFonts w:ascii="Cambria Math" w:eastAsiaTheme="minorEastAsia" w:hAnsi="Cambria Math" w:cs="Times New Roman"/>
+              </w:rPr>
+              <m:t>i=0</m:t>
+            </m:r>
+          </m:sub>
+          <m:sup>
+            <m:r>
+              <w:rPr>
+                <w:rFonts w:ascii="Cambria Math" w:eastAsiaTheme="minorEastAsia" w:hAnsi="Cambria Math" w:cs="Times New Roman"/>
+              </w:rPr>
+              <m:t>n-1</m:t>
+            </m:r>
+          </m:sup>
+          <m:e>
+            <m:r>
+              <w:rPr>
+                <w:rFonts w:ascii="Cambria Math" w:eastAsiaTheme="minorEastAsia" w:hAnsi="Cambria Math" w:cs="Times New Roman"/>
+              </w:rPr>
+              <m:t>L[i]</m:t>
+            </m:r>
+          </m:e>
+        </m:nary>
+      </m:oMath>
     </w:p>
     <w:p>
       <w:pPr>
@@ -2785,8 +2885,6 @@
         </w:rPr>
         <w:t xml:space="preserve"> Ayant démontré la terminaison de l’algorithme ET la correction partielle de celui-ci, on a montré la correction totale. </w:t>
       </w:r>
-      <w:bookmarkStart w:id="0" w:name="_GoBack"/>
-      <w:bookmarkEnd w:id="0"/>
     </w:p>
     <w:sectPr>
       <w:pgSz w:w="11906" w:h="16838"/>

</xml_diff>